<commit_message>
Ajout de la page de récapitulatif de la commande
</commit_message>
<xml_diff>
--- a/Cahier des charges.docx
+++ b/Cahier des charges.docx
@@ -389,43 +389,31 @@
         <w:rPr>
           <w:i/>
         </w:rPr>
-        <w:t>(Rappel :</w:t>
+        <w:t>(Rappel : Le contexte est tiré d’un projet</w:t>
       </w:r>
       <w:r>
         <w:rPr>
           <w:i/>
         </w:rPr>
-        <w:t xml:space="preserve"> Le contexte est tiré d’un projet</w:t>
+        <w:t xml:space="preserve"> réalisé en cours de</w:t>
       </w:r>
       <w:r>
         <w:rPr>
           <w:i/>
         </w:rPr>
-        <w:t xml:space="preserve"> réalisé en cours de</w:t>
+        <w:t xml:space="preserve"> formation. </w:t>
       </w:r>
       <w:r>
         <w:rPr>
           <w:i/>
         </w:rPr>
-        <w:t xml:space="preserve"> formation. </w:t>
+        <w:t xml:space="preserve"> </w:t>
       </w:r>
       <w:r>
         <w:rPr>
           <w:i/>
         </w:rPr>
-        <w:t xml:space="preserve"> </w:t>
-      </w:r>
-      <w:r>
-        <w:rPr>
-          <w:i/>
-        </w:rPr>
-        <w:t>Des modifications ont été apportées au cahier des charges original</w:t>
-      </w:r>
-      <w:r>
-        <w:rPr>
-          <w:i/>
-        </w:rPr>
-        <w:t>.)</w:t>
+        <w:t>Des modifications ont été apportées au cahier des charges original.)</w:t>
       </w:r>
     </w:p>
     <w:p>
@@ -533,7 +521,7 @@
         <w:rPr>
           <w:rFonts w:ascii="Calibri" w:eastAsia="Calibri" w:hAnsi="Calibri" w:cs="Calibri"/>
         </w:rPr>
-        <w:t>Améliorer la gestion de traitement des commandes</w:t>
+        <w:t>Gérer le stock</w:t>
       </w:r>
     </w:p>
     <w:p>
@@ -553,26 +541,6 @@
         <w:rPr>
           <w:rFonts w:ascii="Calibri" w:eastAsia="Calibri" w:hAnsi="Calibri" w:cs="Calibri"/>
         </w:rPr>
-        <w:t>Gérer le stock</w:t>
-      </w:r>
-    </w:p>
-    <w:p>
-      <w:pPr>
-        <w:pStyle w:val="Paragraphedeliste"/>
-        <w:numPr>
-          <w:ilvl w:val="0"/>
-          <w:numId w:val="3"/>
-        </w:numPr>
-        <w:spacing w:after="0" w:line="240" w:lineRule="auto"/>
-        <w:jc w:val="both"/>
-        <w:rPr>
-          <w:rFonts w:ascii="Calibri" w:eastAsia="Calibri" w:hAnsi="Calibri" w:cs="Calibri"/>
-        </w:rPr>
-      </w:pPr>
-      <w:r>
-        <w:rPr>
-          <w:rFonts w:ascii="Calibri" w:eastAsia="Calibri" w:hAnsi="Calibri" w:cs="Calibri"/>
-        </w:rPr>
         <w:t>Gérer les clients</w:t>
       </w:r>
     </w:p>
@@ -620,10 +588,7 @@
     </w:p>
     <w:p>
       <w:r>
-        <w:t xml:space="preserve">Pour mettre en place </w:t>
-      </w:r>
-      <w:r>
-        <w:t>les deux versions de l’application web on a besoin d’un serveur pouvant supporter au moins 2 machines virtuelles. La première machine virtuelle sert à mettre en place le domaine ainsi que la base de données SQL server (version gratuite). L’autre permet de faire fonctionner l’</w:t>
+        <w:t>Pour mettre en place les deux versions de l’application web on a besoin d’un serveur pouvant supporter au moins 2 machines virtuelles. La première machine virtuelle sert à mettre en place le domaine ainsi que la base de données SQL server (version gratuite). L’autre permet de faire fonctionner l’</w:t>
       </w:r>
       <w:r>
         <w:t xml:space="preserve">application web </w:t>
@@ -642,13 +607,10 @@
     </w:p>
     <w:p>
       <w:r>
-        <w:t>Nous avons ch</w:t>
-      </w:r>
-      <w:r>
-        <w:t xml:space="preserve">oisi une tour HP </w:t>
-      </w:r>
-      <w:r>
-        <w:t>pour mettre en place ces services, la puissance de celle-ci sera amplement suffisante pour l’application.</w:t>
+        <w:t>Nous avons choisi une tour HP pour mettre en place ces services, la puissance de celle-ci sera amplemen</w:t>
+      </w:r>
+      <w:r>
+        <w:t>t suffisante pour l’application.</w:t>
       </w:r>
     </w:p>
     <w:p>
@@ -662,6 +624,11 @@
       <w:proofErr w:type="spellEnd"/>
       <w:r>
         <w:t>.</w:t>
+      </w:r>
+    </w:p>
+    <w:p>
+      <w:r>
+        <w:t>Nous avons commandé un iPad pour tester la compatibilité de l’application web mobile.</w:t>
       </w:r>
     </w:p>
     <w:p/>
@@ -734,6 +701,18 @@
       </w:r>
     </w:p>
     <w:p>
+      <w:pPr>
+        <w:pStyle w:val="Paragraphedeliste"/>
+        <w:numPr>
+          <w:ilvl w:val="0"/>
+          <w:numId w:val="5"/>
+        </w:numPr>
+      </w:pPr>
+      <w:r>
+        <w:t>Le coût d’un iPad (2) est de 380 €.</w:t>
+      </w:r>
+    </w:p>
+    <w:p>
       <w:r>
         <w:br w:type="page"/>
       </w:r>
@@ -787,8 +766,6 @@
       <w:r>
         <w:t xml:space="preserve"> </w:t>
       </w:r>
-      <w:bookmarkStart w:id="0" w:name="_GoBack"/>
-      <w:bookmarkEnd w:id="0"/>
       <w:r>
         <w:t>000 €</w:t>
       </w:r>
@@ -814,7 +791,10 @@
         <w:t xml:space="preserve">Si on additionne le coût matériel et le coût-homme on </w:t>
       </w:r>
       <w:r>
-        <w:t>arrive à un coût total de 10 450</w:t>
+        <w:t>arrive à un coût total de 10 83</w:t>
+      </w:r>
+      <w:r>
+        <w:t>0</w:t>
       </w:r>
       <w:r>
         <w:t xml:space="preserve"> €.</w:t>
@@ -1203,13 +1183,13 @@
         <w:jc w:val="both"/>
         <w:rPr>
           <w:rFonts w:ascii="Calibri" w:eastAsia="Calibri" w:hAnsi="Calibri" w:cs="Calibri"/>
-          <w:highlight w:val="yellow"/>
-        </w:rPr>
-      </w:pPr>
-      <w:r>
-        <w:rPr>
-          <w:rFonts w:ascii="Calibri" w:eastAsia="Calibri" w:hAnsi="Calibri" w:cs="Calibri"/>
-          <w:highlight w:val="yellow"/>
+        </w:rPr>
+      </w:pPr>
+      <w:bookmarkStart w:id="0" w:name="_GoBack"/>
+      <w:bookmarkEnd w:id="0"/>
+      <w:r>
+        <w:rPr>
+          <w:rFonts w:ascii="Calibri" w:eastAsia="Calibri" w:hAnsi="Calibri" w:cs="Calibri"/>
         </w:rPr>
         <w:t>- lors de la réalisation d'une commande, pouvoir décrémenter le stock des ingrédients</w:t>
       </w:r>
@@ -1225,7 +1205,6 @@
       <w:r>
         <w:rPr>
           <w:rFonts w:ascii="Calibri" w:eastAsia="Calibri" w:hAnsi="Calibri" w:cs="Calibri"/>
-          <w:highlight w:val="yellow"/>
         </w:rPr>
         <w:t>- une fois une commande réalisée, elle disparait de la liste des commandes à réaliser</w:t>
       </w:r>
@@ -1469,7 +1448,6 @@
         <w:rPr>
           <w:rFonts w:ascii="Calibri" w:eastAsia="Calibri" w:hAnsi="Calibri" w:cs="Calibri"/>
           <w:color w:val="000000" w:themeColor="text1"/>
-          <w:highlight w:val="yellow"/>
         </w:rPr>
         <w:t>- avoir la possibilité de passer une commande (cf. « La prise de commande par le client »)</w:t>
       </w:r>

</xml_diff>